<commit_message>
edit print and job controllers
</commit_message>
<xml_diff>
--- a/documents/20200204Cert.docx
+++ b/documents/20200204Cert.docx
@@ -17,191 +17,564 @@
         <w:pStyle w:val="BodyText"/>
       </w:pPr>
       <w:r>
-        <w:t>The Faculty of Computer Science and Artificial Intelligence, Cairo University, testifies that</w:t>
-      </w:r>
-      <w:r>
+        <w:t>The Faculty of Computer Science and Artificial Intelligence, Cairo University, testifies that:</w:t>
+      </w:r>
+    </w:p>
+    <w:p>
+      <w:pPr>
+        <w:pStyle w:val="BodyText"/>
+      </w:pPr>
+    </w:p>
+    <w:p>
+      <w:pPr>
+        <w:pStyle w:val="BodyText"/>
+      </w:pPr>
+    </w:p>
+    <w:p>
+      <w:pPr>
+        <w:pStyle w:val="BodyText"/>
+      </w:pPr>
+      <w:r>
+        <w:t xml:space="preserve">Student / </w:t>
+      </w:r>
+      <w:r>
+        <w:t xml:space="preserve">Ziad Yasser </w:t>
+      </w:r>
+      <w:r>
+        <w:t/>
+      </w:r>
+      <w:r>
+        <w:t/>
+      </w:r>
+      <w:r>
+        <w:tab/>
+      </w:r>
+      <w:r>
+        <w:tab/>
+      </w:r>
+      <w:r>
+        <w:tab/>
+      </w:r>
+      <w:r>
+        <w:tab/>
+      </w:r>
+      <w:r>
+        <w:tab/>
+      </w:r>
+      <w:r>
+        <w:tab/>
+      </w:r>
+      <w:r>
+        <w:t>Student Number /</w:t>
+      </w:r>
+      <w:r>
+        <w:t xml:space="preserve">20200204</w:t>
+      </w:r>
+      <w:proofErr w:type="spellStart"/>
+      <w:r>
+        <w:t/>
+      </w:r>
+      <w:proofErr w:type="spellEnd"/>
+      <w:r>
+        <w:t/>
+      </w:r>
+      <w:r>
+        <w:t xml:space="preserve"> </w:t>
+      </w:r>
+    </w:p>
+    <w:p>
+      <w:pPr>
+        <w:pStyle w:val="BodyText"/>
+        <w:rPr>
+          <w:sz w:val="20"/>
+        </w:rPr>
+      </w:pPr>
+    </w:p>
+    <w:p>
+      <w:pPr>
+        <w:pStyle w:val="BodyText"/>
+        <w:rPr>
+          <w:lang w:bidi="ar-EG"/>
+        </w:rPr>
+      </w:pPr>
+    </w:p>
+    <w:p>
+      <w:pPr>
+        <w:pStyle w:val="BodyText"/>
+        <w:rPr>
+          <w:lang w:bidi="ar-EG"/>
+        </w:rPr>
+      </w:pPr>
+      <w:r>
+        <w:rPr>
+          <w:lang w:bidi="ar-EG"/>
+        </w:rPr>
+        <w:t>National ID/ Passport:</w:t>
+      </w:r>
+      <w:r>
+        <w:rPr>
+          <w:lang w:bidi="ar-EG"/>
+        </w:rPr>
+        <w:t xml:space="preserve"> 301010101010</w:t>
+      </w:r>
+      <w:proofErr w:type="spellStart"/>
+      <w:r>
+        <w:rPr>
+          <w:lang w:bidi="ar-EG"/>
+        </w:rPr>
+        <w:t/>
+      </w:r>
+      <w:proofErr w:type="spellEnd"/>
+      <w:r>
+        <w:rPr>
+          <w:lang w:bidi="ar-EG"/>
+        </w:rPr>
+        <w:t/>
+      </w:r>
+    </w:p>
+    <w:p>
+      <w:pPr>
+        <w:pStyle w:val="BodyText"/>
+        <w:rPr>
+          <w:lang w:bidi="ar-EG"/>
+        </w:rPr>
+      </w:pPr>
+    </w:p>
+    <w:p>
+      <w:pPr>
+        <w:pStyle w:val="BodyText"/>
+        <w:rPr>
+          <w:lang w:bidi="ar-EG"/>
+        </w:rPr>
+      </w:pPr>
+    </w:p>
+    <w:p>
+      <w:pPr>
+        <w:pStyle w:val="BodyText"/>
+        <w:rPr>
+          <w:lang w:bidi="ar-EG"/>
+        </w:rPr>
+      </w:pPr>
+      <w:r>
+        <w:rPr>
+          <w:lang w:bidi="ar-EG"/>
+        </w:rPr>
+        <w:t>Nationality:</w:t>
+      </w:r>
+      <w:r>
+        <w:rPr>
+          <w:lang w:bidi="ar-EG"/>
+        </w:rPr>
+        <w:tab/>
+      </w:r>
+      <w:r>
+        <w:rPr>
+          <w:lang w:bidi="ar-EG"/>
+        </w:rPr>
+        <w:t xml:space="preserve">Egyptian</w:t>
+      </w:r>
+      <w:r>
+        <w:rPr>
+          <w:lang w:bidi="ar-EG"/>
+        </w:rPr>
+        <w:t/>
+      </w:r>
+      <w:r>
+        <w:rPr>
+          <w:lang w:bidi="ar-EG"/>
+        </w:rPr>
+        <w:t/>
+      </w:r>
+      <w:r>
+        <w:rPr>
+          <w:lang w:bidi="ar-EG"/>
+        </w:rPr>
+        <w:tab/>
+      </w:r>
+      <w:r>
+        <w:rPr>
+          <w:lang w:bidi="ar-EG"/>
+        </w:rPr>
+        <w:tab/>
+        <w:t>Date of birth:</w:t>
+      </w:r>
+      <w:r>
+        <w:rPr>
+          <w:lang w:bidi="ar-EG"/>
+        </w:rPr>
+        <w:t xml:space="preserve"> 04-08-2002</w:t>
+      </w:r>
+      <w:proofErr w:type="spellStart"/>
+      <w:r>
+        <w:rPr>
+          <w:lang w:bidi="ar-EG"/>
+        </w:rPr>
+        <w:t/>
+      </w:r>
+      <w:proofErr w:type="spellEnd"/>
+      <w:r>
+        <w:rPr>
+          <w:lang w:bidi="ar-EG"/>
+        </w:rPr>
+        <w:t/>
+      </w:r>
+      <w:r>
+        <w:rPr>
+          <w:lang w:bidi="ar-EG"/>
+        </w:rPr>
+        <w:tab/>
+      </w:r>
+      <w:r>
+        <w:rPr>
+          <w:lang w:bidi="ar-EG"/>
+        </w:rPr>
+        <w:tab/>
+        <w:t xml:space="preserve">Born </w:t>
+      </w:r>
+      <w:r>
+        <w:rPr>
+          <w:lang w:bidi="ar-EG"/>
+        </w:rPr>
+        <w:t xml:space="preserve">in: </w:t>
+      </w:r>
+      <w:r>
+        <w:rPr>
+          <w:lang w:bidi="ar-EG"/>
+        </w:rPr>
+        <w:t xml:space="preserve">Egyptian</w:t>
+      </w:r>
+      <w:r>
+        <w:rPr>
+          <w:lang w:bidi="ar-EG"/>
+        </w:rPr>
+        <w:t/>
+      </w:r>
+      <w:r>
+        <w:rPr>
+          <w:lang w:bidi="ar-EG"/>
+        </w:rPr>
+        <w:t/>
+      </w:r>
+    </w:p>
+    <w:p>
+      <w:pPr>
+        <w:pStyle w:val="BodyText"/>
+        <w:rPr>
+          <w:lang w:bidi="ar-EG"/>
+        </w:rPr>
+      </w:pPr>
+    </w:p>
+    <w:p>
+      <w:pPr>
+        <w:pStyle w:val="BodyText"/>
+        <w:rPr>
+          <w:lang w:bidi="ar-EG"/>
+        </w:rPr>
+      </w:pPr>
+    </w:p>
+    <w:p>
+      <w:pPr>
+        <w:pStyle w:val="BodyText"/>
+        <w:rPr>
+          <w:lang w:bidi="ar-EG"/>
+        </w:rPr>
+      </w:pPr>
+      <w:r>
+        <w:rPr>
+          <w:lang w:bidi="ar-EG"/>
+        </w:rPr>
+        <w:t>Graduate in: (</w:t>
+      </w:r>
+      <w:r>
+        <w:rPr>
+          <w:lang w:bidi="ar-EG"/>
+        </w:rPr>
+        <w:t xml:space="preserve">07-09-2024</w:t>
+      </w:r>
+      <w:proofErr w:type="spellStart"/>
+      <w:r>
+        <w:rPr>
+          <w:lang w:bidi="ar-EG"/>
+        </w:rPr>
+        <w:t/>
+      </w:r>
+      <w:proofErr w:type="spellEnd"/>
+      <w:r>
+        <w:rPr>
+          <w:lang w:bidi="ar-EG"/>
+        </w:rPr>
+        <w:t/>
+      </w:r>
+      <w:r>
+        <w:rPr>
+          <w:lang w:bidi="ar-EG"/>
+        </w:rPr>
+        <w:t>)</w:t>
+      </w:r>
+      <w:r>
+        <w:rPr>
+          <w:lang w:bidi="ar-EG"/>
+        </w:rPr>
+        <w:t xml:space="preserve"> </w:t>
+      </w:r>
+      <w:r>
+        <w:rPr>
+          <w:lang w:bidi="ar-EG"/>
+        </w:rPr>
+        <w:tab/>
+      </w:r>
+      <w:r>
+        <w:rPr>
+          <w:lang w:bidi="ar-EG"/>
+        </w:rPr>
+        <w:t>Joining date</w:t>
+      </w:r>
+      <w:r>
+        <w:rPr>
+          <w:lang w:bidi="ar-EG"/>
+        </w:rPr>
         <w:t>:</w:t>
       </w:r>
-    </w:p>
-    <w:p>
-      <w:pPr>
-        <w:pStyle w:val="BodyText"/>
-      </w:pPr>
-    </w:p>
-    <w:p>
-      <w:pPr>
-        <w:pStyle w:val="BodyText"/>
-      </w:pPr>
-    </w:p>
-    <w:p>
-      <w:pPr>
-        <w:pStyle w:val="BodyText"/>
-      </w:pPr>
-      <w:r>
-        <w:t xml:space="preserve">Student / </w:t>
-      </w:r>
-      <w:r>
-        <w:t xml:space="preserve">Ziad Mohamed Samir</w:t>
-      </w:r>
-      <w:r>
-        <w:tab/>
-      </w:r>
-      <w:r>
-        <w:tab/>
-      </w:r>
-      <w:r>
-        <w:tab/>
-      </w:r>
-      <w:r>
-        <w:tab/>
-      </w:r>
-      <w:r>
-        <w:tab/>
-      </w:r>
-      <w:r>
-        <w:tab/>
-      </w:r>
-      <w:r>
-        <w:t>Student Number /</w:t>
-      </w:r>
-      <w:r>
-        <w:t xml:space="preserve">20200204</w:t>
-      </w:r>
-      <w:r>
+      <w:r>
+        <w:rPr>
+          <w:lang w:bidi="ar-EG"/>
+        </w:rPr>
+        <w:t xml:space="preserve"> 17-10-2020</w:t>
+      </w:r>
+      <w:r>
+        <w:rPr>
+          <w:lang w:bidi="ar-EG"/>
+        </w:rPr>
+        <w:t/>
+      </w:r>
+      <w:r>
+        <w:rPr>
+          <w:lang w:bidi="ar-EG"/>
+        </w:rPr>
+        <w:t/>
+      </w:r>
+      <w:r>
+        <w:rPr>
+          <w:lang w:bidi="ar-EG"/>
+        </w:rPr>
+        <w:tab/>
+      </w:r>
+      <w:r>
+        <w:rPr>
+          <w:lang w:bidi="ar-EG"/>
+        </w:rPr>
+        <w:tab/>
+      </w:r>
+      <w:r>
+        <w:rPr>
+          <w:lang w:bidi="ar-EG"/>
+        </w:rPr>
+        <w:t>Education System:</w:t>
+      </w:r>
+      <w:r>
+        <w:rPr>
+          <w:lang w:bidi="ar-EG"/>
+        </w:rPr>
+        <w:t xml:space="preserve"> undefined</w:t>
+      </w:r>
+    </w:p>
+    <w:p>
+      <w:pPr>
+        <w:pStyle w:val="BodyText"/>
+        <w:rPr>
+          <w:lang w:bidi="ar-EG"/>
+        </w:rPr>
+      </w:pPr>
+    </w:p>
+    <w:p>
+      <w:pPr>
+        <w:pStyle w:val="BodyText"/>
+        <w:rPr>
+          <w:lang w:bidi="ar-EG"/>
+        </w:rPr>
+      </w:pPr>
+    </w:p>
+    <w:p>
+      <w:pPr>
+        <w:pStyle w:val="BodyText"/>
+        <w:rPr>
+          <w:lang w:bidi="ar-EG"/>
+        </w:rPr>
+      </w:pPr>
+      <w:r>
+        <w:rPr>
+          <w:lang w:bidi="ar-EG"/>
+        </w:rPr>
+        <w:t>obtained a bachelor’s degree in computer science and information technology according to the credit hour system.</w:t>
+      </w:r>
+    </w:p>
+    <w:p>
+      <w:pPr>
+        <w:pStyle w:val="BodyText"/>
+        <w:rPr>
+          <w:lang w:bidi="ar-EG"/>
+        </w:rPr>
+      </w:pPr>
+    </w:p>
+    <w:p>
+      <w:pPr>
+        <w:pStyle w:val="BodyText"/>
+        <w:ind w:left="720" w:firstLine="720"/>
+        <w:rPr>
+          <w:lang w:bidi="ar-EG"/>
+        </w:rPr>
+      </w:pPr>
+      <w:r>
+        <w:rPr>
+          <w:lang w:bidi="ar-EG"/>
+        </w:rPr>
+        <w:t>Major:</w:t>
+      </w:r>
+      <w:r>
+        <w:rPr>
+          <w:lang w:bidi="ar-EG"/>
+        </w:rPr>
+        <w:t xml:space="preserve"> IS</w:t>
+      </w:r>
+      <w:r>
+        <w:rPr>
+          <w:lang w:bidi="ar-EG"/>
+        </w:rPr>
+        <w:t/>
+      </w:r>
+      <w:r>
+        <w:rPr>
+          <w:lang w:bidi="ar-EG"/>
+        </w:rPr>
+        <w:t/>
+      </w:r>
+      <w:r>
+        <w:rPr>
+          <w:lang w:bidi="ar-EG"/>
+        </w:rPr>
+        <w:tab/>
+      </w:r>
+      <w:r>
+        <w:rPr>
+          <w:lang w:bidi="ar-EG"/>
+        </w:rPr>
+        <w:tab/>
+      </w:r>
+      <w:r>
+        <w:rPr>
+          <w:lang w:bidi="ar-EG"/>
+        </w:rPr>
+        <w:tab/>
+      </w:r>
+      <w:r>
+        <w:rPr>
+          <w:lang w:bidi="ar-EG"/>
+        </w:rPr>
+        <w:tab/>
+      </w:r>
+      <w:r>
+        <w:rPr>
+          <w:lang w:bidi="ar-EG"/>
+        </w:rPr>
+        <w:tab/>
+      </w:r>
+      <w:r>
+        <w:rPr>
+          <w:lang w:bidi="ar-EG"/>
+        </w:rPr>
+        <w:t>Minor:</w:t>
+      </w:r>
+      <w:r>
+        <w:rPr>
+          <w:lang w:bidi="ar-EG"/>
+        </w:rPr>
         <w:t xml:space="preserve"> </w:t>
       </w:r>
     </w:p>
     <w:p>
       <w:pPr>
         <w:pStyle w:val="BodyText"/>
-        <w:rPr>
-          <w:sz w:val="20"/>
-        </w:rPr>
-      </w:pPr>
-    </w:p>
-    <w:p>
-      <w:pPr>
-        <w:pStyle w:val="BodyText"/>
-        <w:rPr>
-          <w:lang w:bidi="ar-EG"/>
-        </w:rPr>
-      </w:pPr>
-    </w:p>
-    <w:p>
-      <w:pPr>
-        <w:pStyle w:val="BodyText"/>
-        <w:rPr>
-          <w:lang w:bidi="ar-EG"/>
-        </w:rPr>
-      </w:pPr>
-      <w:r>
-        <w:rPr>
-          <w:lang w:bidi="ar-EG"/>
-        </w:rPr>
-        <w:t>National ID/ Passport:</w:t>
-      </w:r>
-      <w:r>
-        <w:rPr>
-          <w:lang w:bidi="ar-EG"/>
-        </w:rPr>
-        <w:t xml:space="preserve"> 301092221121</w:t>
-      </w:r>
-      <w:proofErr w:type="spellStart"/>
-      <w:r>
-        <w:rPr>
-          <w:lang w:bidi="ar-EG"/>
-        </w:rPr>
-        <w:t/>
-      </w:r>
-      <w:proofErr w:type="spellEnd"/>
-      <w:r>
-        <w:rPr>
-          <w:lang w:bidi="ar-EG"/>
-        </w:rPr>
-        <w:t/>
-      </w:r>
-    </w:p>
-    <w:p>
-      <w:pPr>
-        <w:pStyle w:val="BodyText"/>
-        <w:rPr>
-          <w:lang w:bidi="ar-EG"/>
-        </w:rPr>
-      </w:pPr>
-    </w:p>
-    <w:p>
-      <w:pPr>
-        <w:pStyle w:val="BodyText"/>
-        <w:rPr>
-          <w:lang w:bidi="ar-EG"/>
-        </w:rPr>
-      </w:pPr>
-    </w:p>
-    <w:p>
-      <w:pPr>
-        <w:pStyle w:val="BodyText"/>
-        <w:rPr>
-          <w:lang w:bidi="ar-EG"/>
-        </w:rPr>
-      </w:pPr>
-      <w:r>
-        <w:rPr>
-          <w:lang w:bidi="ar-EG"/>
-        </w:rPr>
-        <w:t>Nationality:</w:t>
-      </w:r>
-      <w:r>
-        <w:rPr>
-          <w:lang w:bidi="ar-EG"/>
-        </w:rPr>
-        <w:tab/>
-      </w:r>
-      <w:r>
-        <w:rPr>
-          <w:lang w:bidi="ar-EG"/>
-        </w:rPr>
-        <w:t xml:space="preserve">Egyptian</w:t>
-      </w:r>
-      <w:r>
-        <w:rPr>
-          <w:lang w:bidi="ar-EG"/>
-        </w:rPr>
-        <w:tab/>
-      </w:r>
-      <w:r>
-        <w:rPr>
-          <w:lang w:bidi="ar-EG"/>
-        </w:rPr>
-        <w:tab/>
-        <w:t>Date of birth:</w:t>
-      </w:r>
-      <w:r>
-        <w:rPr>
-          <w:lang w:bidi="ar-EG"/>
-        </w:rPr>
-        <w:t xml:space="preserve"> 30/09/2001</w:t>
-      </w:r>
-      <w:r>
-        <w:rPr>
-          <w:lang w:bidi="ar-EG"/>
-        </w:rPr>
-        <w:tab/>
-      </w:r>
-      <w:r>
-        <w:rPr>
-          <w:lang w:bidi="ar-EG"/>
-        </w:rPr>
-        <w:tab/>
-        <w:t xml:space="preserve">Born </w:t>
-      </w:r>
-      <w:proofErr w:type="gramStart"/>
-      <w:r>
-        <w:rPr>
-          <w:lang w:bidi="ar-EG"/>
-        </w:rPr>
-        <w:t>in:</w:t>
-      </w:r>
-      <w:proofErr w:type="gramEnd"/>
+        <w:ind w:left="720" w:firstLine="720"/>
+        <w:rPr>
+          <w:lang w:bidi="ar-EG"/>
+        </w:rPr>
+      </w:pPr>
+    </w:p>
+    <w:p>
+      <w:pPr>
+        <w:pStyle w:val="BodyText"/>
+        <w:ind w:left="720" w:firstLine="720"/>
+        <w:rPr>
+          <w:lang w:bidi="ar-EG"/>
+        </w:rPr>
+      </w:pPr>
+      <w:r>
+        <w:rPr>
+          <w:lang w:bidi="ar-EG"/>
+        </w:rPr>
+        <w:t>Cumulative Overall Rating</w:t>
+      </w:r>
+      <w:r>
+        <w:rPr>
+          <w:lang w:bidi="ar-EG"/>
+        </w:rPr>
+        <w:t>:</w:t>
+      </w:r>
+      <w:r>
+        <w:rPr>
+          <w:lang w:bidi="ar-EG"/>
+        </w:rPr>
+        <w:t xml:space="preserve"> undefined</w:t>
+      </w:r>
+      <w:r>
+        <w:rPr>
+          <w:lang w:bidi="ar-EG"/>
+        </w:rPr>
+        <w:tab/>
+      </w:r>
+      <w:r>
+        <w:rPr>
+          <w:lang w:bidi="ar-EG"/>
+        </w:rPr>
+        <w:tab/>
+        <w:t>Graduation Project Rating:</w:t>
+      </w:r>
+      <w:r>
+        <w:rPr>
+          <w:lang w:bidi="ar-EG"/>
+        </w:rPr>
+        <w:t xml:space="preserve"> undefined</w:t>
+      </w:r>
+    </w:p>
+    <w:p>
+      <w:pPr>
+        <w:pStyle w:val="BodyText"/>
+        <w:ind w:left="720" w:firstLine="720"/>
+        <w:rPr>
+          <w:lang w:bidi="ar-EG"/>
+        </w:rPr>
+      </w:pPr>
+    </w:p>
+    <w:p>
+      <w:pPr>
+        <w:pStyle w:val="BodyText"/>
+        <w:ind w:left="720" w:firstLine="720"/>
+        <w:rPr>
+          <w:lang w:bidi="ar-EG"/>
+        </w:rPr>
+      </w:pPr>
+      <w:r>
+        <w:rPr>
+          <w:lang w:bidi="ar-EG"/>
+        </w:rPr>
+        <w:t>Language of study</w:t>
+      </w:r>
+      <w:r>
+        <w:rPr>
+          <w:lang w:bidi="ar-EG"/>
+        </w:rPr>
+        <w:t>:</w:t>
+      </w:r>
       <w:r>
         <w:rPr>
           <w:lang w:bidi="ar-EG"/>
@@ -212,335 +585,7 @@
         <w:rPr>
           <w:lang w:bidi="ar-EG"/>
         </w:rPr>
-        <w:t xml:space="preserve">Egypt</w:t>
-      </w:r>
-    </w:p>
-    <w:p>
-      <w:pPr>
-        <w:pStyle w:val="BodyText"/>
-        <w:rPr>
-          <w:lang w:bidi="ar-EG"/>
-        </w:rPr>
-      </w:pPr>
-    </w:p>
-    <w:p>
-      <w:pPr>
-        <w:pStyle w:val="BodyText"/>
-        <w:rPr>
-          <w:lang w:bidi="ar-EG"/>
-        </w:rPr>
-      </w:pPr>
-    </w:p>
-    <w:p>
-      <w:pPr>
-        <w:pStyle w:val="BodyText"/>
-        <w:rPr>
-          <w:lang w:bidi="ar-EG"/>
-        </w:rPr>
-      </w:pPr>
-      <w:r>
-        <w:rPr>
-          <w:lang w:bidi="ar-EG"/>
-        </w:rPr>
-        <w:t>Graduate in: (</w:t>
-      </w:r>
-      <w:r>
-        <w:rPr>
-          <w:lang w:bidi="ar-EG"/>
-        </w:rPr>
-        <w:t xml:space="preserve">09/07/2024</w:t>
-      </w:r>
-      <w:proofErr w:type="spellStart"/>
-      <w:r>
-        <w:rPr>
-          <w:lang w:bidi="ar-EG"/>
-        </w:rPr>
-        <w:t/>
-      </w:r>
-      <w:proofErr w:type="spellEnd"/>
-      <w:r>
-        <w:rPr>
-          <w:lang w:bidi="ar-EG"/>
-        </w:rPr>
-        <w:t/>
-      </w:r>
-      <w:r>
-        <w:rPr>
-          <w:lang w:bidi="ar-EG"/>
-        </w:rPr>
-        <w:t>)</w:t>
-      </w:r>
-      <w:r>
-        <w:rPr>
-          <w:lang w:bidi="ar-EG"/>
-        </w:rPr>
-        <w:t xml:space="preserve"> </w:t>
-      </w:r>
-      <w:r>
-        <w:rPr>
-          <w:lang w:bidi="ar-EG"/>
-        </w:rPr>
-        <w:tab/>
-      </w:r>
-      <w:r>
-        <w:rPr>
-          <w:lang w:bidi="ar-EG"/>
-        </w:rPr>
-        <w:t>Joining date</w:t>
-      </w:r>
-      <w:r>
-        <w:rPr>
-          <w:lang w:bidi="ar-EG"/>
-        </w:rPr>
-        <w:t>:</w:t>
-      </w:r>
-      <w:r>
-        <w:rPr>
-          <w:lang w:bidi="ar-EG"/>
-        </w:rPr>
-        <w:t xml:space="preserve"> 01/10/2020</w:t>
-      </w:r>
-      <w:proofErr w:type="spellStart"/>
-      <w:r>
-        <w:rPr>
-          <w:lang w:bidi="ar-EG"/>
-        </w:rPr>
-        <w:t/>
-      </w:r>
-      <w:proofErr w:type="spellEnd"/>
-      <w:r>
-        <w:rPr>
-          <w:lang w:bidi="ar-EG"/>
-        </w:rPr>
-        <w:t/>
-      </w:r>
-      <w:r>
-        <w:rPr>
-          <w:lang w:bidi="ar-EG"/>
-        </w:rPr>
-        <w:tab/>
-      </w:r>
-      <w:r>
-        <w:rPr>
-          <w:lang w:bidi="ar-EG"/>
-        </w:rPr>
-        <w:tab/>
-      </w:r>
-      <w:r>
-        <w:rPr>
-          <w:lang w:bidi="ar-EG"/>
-        </w:rPr>
-        <w:t>Education System:</w:t>
-      </w:r>
-      <w:r>
-        <w:rPr>
-          <w:lang w:bidi="ar-EG"/>
-        </w:rPr>
-        <w:t xml:space="preserve">  4 years credit hours</w:t>
-      </w:r>
-    </w:p>
-    <w:p>
-      <w:pPr>
-        <w:pStyle w:val="BodyText"/>
-        <w:rPr>
-          <w:lang w:bidi="ar-EG"/>
-        </w:rPr>
-      </w:pPr>
-    </w:p>
-    <w:p>
-      <w:pPr>
-        <w:pStyle w:val="BodyText"/>
-        <w:rPr>
-          <w:lang w:bidi="ar-EG"/>
-        </w:rPr>
-      </w:pPr>
-    </w:p>
-    <w:p>
-      <w:pPr>
-        <w:pStyle w:val="BodyText"/>
-        <w:rPr>
-          <w:lang w:bidi="ar-EG"/>
-        </w:rPr>
-      </w:pPr>
-      <w:r>
-        <w:rPr>
-          <w:lang w:bidi="ar-EG"/>
-        </w:rPr>
-        <w:t xml:space="preserve">obtained a </w:t>
-      </w:r>
-      <w:r>
-        <w:rPr>
-          <w:lang w:bidi="ar-EG"/>
-        </w:rPr>
-        <w:t>bachelor’s degree in computer science and information technology</w:t>
-      </w:r>
-      <w:r>
-        <w:rPr>
-          <w:lang w:bidi="ar-EG"/>
-        </w:rPr>
-        <w:t xml:space="preserve"> according to the credit hour system.</w:t>
-      </w:r>
-    </w:p>
-    <w:p>
-      <w:pPr>
-        <w:pStyle w:val="BodyText"/>
-        <w:rPr>
-          <w:lang w:bidi="ar-EG"/>
-        </w:rPr>
-      </w:pPr>
-    </w:p>
-    <w:p>
-      <w:pPr>
-        <w:pStyle w:val="BodyText"/>
-        <w:ind w:left="720" w:firstLine="720"/>
-        <w:rPr>
-          <w:lang w:bidi="ar-EG"/>
-        </w:rPr>
-      </w:pPr>
-      <w:r>
-        <w:rPr>
-          <w:lang w:bidi="ar-EG"/>
-        </w:rPr>
-        <w:t>Major:</w:t>
-      </w:r>
-      <w:r>
-        <w:rPr>
-          <w:lang w:bidi="ar-EG"/>
-        </w:rPr>
-        <w:t xml:space="preserve"> </w:t>
-      </w:r>
-      <w:r>
-        <w:rPr>
-          <w:lang w:bidi="ar-EG"/>
-        </w:rPr>
-        <w:tab/>
-      </w:r>
-      <w:r>
-        <w:rPr>
-          <w:lang w:bidi="ar-EG"/>
-        </w:rPr>
-        <w:tab/>
-      </w:r>
-      <w:r>
-        <w:rPr>
-          <w:lang w:bidi="ar-EG"/>
-        </w:rPr>
-        <w:tab/>
-      </w:r>
-      <w:r>
-        <w:rPr>
-          <w:lang w:bidi="ar-EG"/>
-        </w:rPr>
-        <w:tab/>
-      </w:r>
-      <w:r>
-        <w:rPr>
-          <w:lang w:bidi="ar-EG"/>
-        </w:rPr>
-        <w:tab/>
-      </w:r>
-      <w:r>
-        <w:rPr>
-          <w:lang w:bidi="ar-EG"/>
-        </w:rPr>
-        <w:t>Minor:</w:t>
-      </w:r>
-      <w:r>
-        <w:rPr>
-          <w:lang w:bidi="ar-EG"/>
-        </w:rPr>
-        <w:t xml:space="preserve"> Information Systems</w:t>
-      </w:r>
-    </w:p>
-    <w:p>
-      <w:pPr>
-        <w:pStyle w:val="BodyText"/>
-        <w:ind w:left="720" w:firstLine="720"/>
-        <w:rPr>
-          <w:lang w:bidi="ar-EG"/>
-        </w:rPr>
-      </w:pPr>
-    </w:p>
-    <w:p>
-      <w:pPr>
-        <w:pStyle w:val="BodyText"/>
-        <w:ind w:left="720" w:firstLine="720"/>
-        <w:rPr>
-          <w:lang w:bidi="ar-EG"/>
-        </w:rPr>
-      </w:pPr>
-      <w:r>
-        <w:rPr>
-          <w:lang w:bidi="ar-EG"/>
-        </w:rPr>
-        <w:t>Cumulative Overall Rating</w:t>
-      </w:r>
-      <w:r>
-        <w:rPr>
-          <w:lang w:bidi="ar-EG"/>
-        </w:rPr>
-        <w:t>:</w:t>
-      </w:r>
-      <w:r>
-        <w:rPr>
-          <w:lang w:bidi="ar-EG"/>
-        </w:rPr>
-        <w:t xml:space="preserve"> Excellent</w:t>
-      </w:r>
-      <w:r>
-        <w:rPr>
-          <w:lang w:bidi="ar-EG"/>
-        </w:rPr>
-        <w:tab/>
-      </w:r>
-      <w:r>
-        <w:rPr>
-          <w:lang w:bidi="ar-EG"/>
-        </w:rPr>
-        <w:tab/>
-        <w:t>Graduation Project Rating:</w:t>
-      </w:r>
-      <w:r>
-        <w:rPr>
-          <w:lang w:bidi="ar-EG"/>
-        </w:rPr>
-        <w:t xml:space="preserve"> Excellent</w:t>
-      </w:r>
-    </w:p>
-    <w:p>
-      <w:pPr>
-        <w:pStyle w:val="BodyText"/>
-        <w:ind w:left="720" w:firstLine="720"/>
-        <w:rPr>
-          <w:lang w:bidi="ar-EG"/>
-        </w:rPr>
-      </w:pPr>
-    </w:p>
-    <w:p>
-      <w:pPr>
-        <w:pStyle w:val="BodyText"/>
-        <w:ind w:left="720" w:firstLine="720"/>
-        <w:rPr>
-          <w:lang w:bidi="ar-EG"/>
-        </w:rPr>
-      </w:pPr>
-      <w:r>
-        <w:rPr>
-          <w:lang w:bidi="ar-EG"/>
-        </w:rPr>
-        <w:t>Language of study</w:t>
-      </w:r>
-      <w:r>
-        <w:rPr>
-          <w:lang w:bidi="ar-EG"/>
-        </w:rPr>
-        <w:t>:</w:t>
-      </w:r>
-      <w:r>
-        <w:rPr>
-          <w:lang w:bidi="ar-EG"/>
-        </w:rPr>
-        <w:t xml:space="preserve"> English</w:t>
+        <w:t>English</w:t>
       </w:r>
     </w:p>
     <w:p>
@@ -571,7 +616,7 @@
           <w:w w:val="110"/>
           <w:position w:val="2"/>
         </w:rPr>
-        <w:t xml:space="preserve"> 2024-06-22</w:t>
+        <w:t xml:space="preserve"> 2024-07-01</w:t>
       </w:r>
       <w:proofErr w:type="spellStart"/>
       <w:r>

</xml_diff>